<commit_message>
Added supplementary figures description
</commit_message>
<xml_diff>
--- a/Manuscripts/eTRF Offspring/Mulcahy-eTRFandoffspring-MainDocument.docx
+++ b/Manuscripts/eTRF Offspring/Mulcahy-eTRFandoffspring-MainDocument.docx
@@ -520,16 +520,7 @@
           <w:rFonts w:ascii="Times New Roman" w:hAnsi="Times New Roman" w:cs="Times New Roman"/>
           <w:color w:val="000000" w:themeColor="text1"/>
         </w:rPr>
-        <w:t>Rackham Merit Fello</w:t>
-      </w:r>
-      <w:bookmarkStart w:id="0" w:name="_GoBack"/>
-      <w:bookmarkEnd w:id="0"/>
-      <w:r>
-        <w:rPr>
-          <w:rFonts w:ascii="Times New Roman" w:hAnsi="Times New Roman" w:cs="Times New Roman"/>
-          <w:color w:val="000000" w:themeColor="text1"/>
-        </w:rPr>
-        <w:t>wshi</w:t>
+        <w:t>Rackham Merit Fellowshi</w:t>
       </w:r>
       <w:r>
         <w:rPr>
@@ -16506,6 +16497,7 @@
     <w:p>
       <w:pPr>
         <w:pStyle w:val="Heading1"/>
+        <w:spacing w:line="480" w:lineRule="auto"/>
       </w:pPr>
       <w:r>
         <w:t>Supplementary Description</w:t>
@@ -16572,6 +16564,60 @@
         </w:rPr>
         <w:t xml:space="preserve">). The efficiency of male and female offspring in converting consumed food into body tissues while on normal chow diet was lower in eTRF animals (NCD, Supplemental Figure 1A) but was no different between groups while on a high fat, high sucrose diet (HFHS, Supplemental Figure 1B). </w:t>
       </w:r>
+      <w:r>
+        <w:rPr>
+          <w:rFonts w:ascii="Times New Roman" w:hAnsi="Times New Roman" w:cs="Times New Roman"/>
+        </w:rPr>
+        <w:t xml:space="preserve">  </w:t>
+      </w:r>
+      <w:r>
+        <w:rPr>
+          <w:rFonts w:ascii="Times New Roman" w:hAnsi="Times New Roman" w:cs="Times New Roman"/>
+        </w:rPr>
+        <w:t>Supplementary figure 2 es</w:t>
+      </w:r>
+      <w:r>
+        <w:rPr>
+          <w:rFonts w:ascii="Times New Roman" w:hAnsi="Times New Roman" w:cs="Times New Roman"/>
+        </w:rPr>
+        <w:t>t</w:t>
+      </w:r>
+      <w:r>
+        <w:rPr>
+          <w:rFonts w:ascii="Times New Roman" w:hAnsi="Times New Roman" w:cs="Times New Roman"/>
+        </w:rPr>
+        <w:t xml:space="preserve">imates the feeding efficiency (the extent to which food intake is converted to mass) in each group, showing that female offspring have lower feeding efficiency than males, and that overall there is a significant reduction of gestational </w:t>
+      </w:r>
+      <w:proofErr w:type="spellStart"/>
+      <w:r>
+        <w:rPr>
+          <w:rFonts w:ascii="Times New Roman" w:hAnsi="Times New Roman" w:cs="Times New Roman"/>
+        </w:rPr>
+        <w:t>eTRF</w:t>
+      </w:r>
+      <w:proofErr w:type="spellEnd"/>
+      <w:r>
+        <w:rPr>
+          <w:rFonts w:ascii="Times New Roman" w:hAnsi="Times New Roman" w:cs="Times New Roman"/>
+        </w:rPr>
+        <w:t xml:space="preserve"> intervention</w:t>
+      </w:r>
+      <w:bookmarkStart w:id="0" w:name="_GoBack"/>
+      <w:bookmarkEnd w:id="0"/>
+      <w:r>
+        <w:rPr>
+          <w:rFonts w:ascii="Times New Roman" w:hAnsi="Times New Roman" w:cs="Times New Roman"/>
+        </w:rPr>
+        <w:t xml:space="preserve"> on offspring feeding efficiency in the NCD but not HFD phase. </w:t>
+      </w:r>
+    </w:p>
+    <w:p>
+      <w:pPr>
+        <w:spacing w:line="480" w:lineRule="auto"/>
+        <w:rPr>
+          <w:rFonts w:ascii="Times New Roman" w:hAnsi="Times New Roman" w:cs="Times New Roman"/>
+        </w:rPr>
+      </w:pPr>
     </w:p>
     <w:p>
       <w:pPr>
@@ -21938,7 +21984,6 @@
   <w:style w:type="character" w:default="1" w:styleId="DefaultParagraphFont">
     <w:name w:val="Default Paragraph Font"/>
     <w:uiPriority w:val="1"/>
-    <w:semiHidden/>
     <w:unhideWhenUsed/>
   </w:style>
   <w:style w:type="table" w:default="1" w:styleId="TableNormal">
@@ -22514,7 +22559,7 @@
 </file>
 
 <file path=customXml/itemProps1.xml><?xml version="1.0" encoding="utf-8"?>
-<ds:datastoreItem xmlns:ds="http://schemas.openxmlformats.org/officeDocument/2006/customXml" ds:itemID="{394176A3-35C9-5140-A393-022DDD7EAA92}">
+<ds:datastoreItem xmlns:ds="http://schemas.openxmlformats.org/officeDocument/2006/customXml" ds:itemID="{9A152299-9AC6-CE48-BBA3-A34A7DA1EDE9}">
   <ds:schemaRefs>
     <ds:schemaRef ds:uri="http://schemas.openxmlformats.org/officeDocument/2006/bibliography"/>
   </ds:schemaRefs>

</xml_diff>